<commit_message>
Update first meeting minutes
</commit_message>
<xml_diff>
--- a/docassemble/IncorpForm/data/templates/first_meeting_minutes.docx
+++ b/docassemble/IncorpForm/data/templates/first_meeting_minutes.docx
@@ -13,7 +13,6 @@
           <w:u w:val="single"/>
         </w:rPr>
       </w:pPr>
-      <w:proofErr w:type="gramStart"/>
       <w:r>
         <w:rPr>
           <w:b/>
@@ -30,9 +29,8 @@
           <w:caps/>
           <w:u w:val="single"/>
         </w:rPr>
-        <w:t>filing</w:t>
-      </w:r>
-      <w:proofErr w:type="gramEnd"/>
+        <w:t>filing_entity</w:t>
+      </w:r>
       <w:r>
         <w:rPr>
           <w:b/>
@@ -40,7 +38,7 @@
           <w:caps/>
           <w:u w:val="single"/>
         </w:rPr>
-        <w:t>_entity</w:t>
+        <w:t xml:space="preserve"> </w:t>
       </w:r>
       <w:r>
         <w:rPr>
@@ -49,29 +47,29 @@
           <w:caps/>
           <w:u w:val="single"/>
         </w:rPr>
-        <w:t xml:space="preserve"> </w:t>
-      </w:r>
-      <w:r>
+        <w:t>}}</w:t>
+      </w:r>
+    </w:p>
+    <w:p>
+      <w:pPr>
+        <w:pStyle w:val="Body"/>
+        <w:jc w:val="center"/>
         <w:rPr>
           <w:b/>
           <w:bCs/>
           <w:caps/>
           <w:u w:val="single"/>
         </w:rPr>
-        <w:t>}}</w:t>
-      </w:r>
-    </w:p>
-    <w:p>
-      <w:pPr>
-        <w:pStyle w:val="Body"/>
-        <w:jc w:val="center"/>
+      </w:pPr>
+      <w:r>
         <w:rPr>
           <w:b/>
           <w:bCs/>
           <w:caps/>
           <w:u w:val="single"/>
         </w:rPr>
-      </w:pPr>
+        <w:t xml:space="preserve">first Meeting Minutes: </w:t>
+      </w:r>
       <w:r>
         <w:rPr>
           <w:b/>
@@ -79,9 +77,8 @@
           <w:caps/>
           <w:u w:val="single"/>
         </w:rPr>
-        <w:t xml:space="preserve">first Meeting Minutes: </w:t>
-      </w:r>
-      <w:proofErr w:type="gramStart"/>
+        <w:t xml:space="preserve">{{ </w:t>
+      </w:r>
       <w:r>
         <w:rPr>
           <w:b/>
@@ -89,26 +86,7 @@
           <w:caps/>
           <w:u w:val="single"/>
         </w:rPr>
-        <w:t xml:space="preserve">{{ </w:t>
-      </w:r>
-      <w:r>
-        <w:rPr>
-          <w:b/>
-          <w:bCs/>
-          <w:caps/>
-          <w:u w:val="single"/>
-        </w:rPr>
-        <w:t>format</w:t>
-      </w:r>
-      <w:proofErr w:type="gramEnd"/>
-      <w:r>
-        <w:rPr>
-          <w:b/>
-          <w:bCs/>
-          <w:caps/>
-          <w:u w:val="single"/>
-        </w:rPr>
-        <w:t xml:space="preserve">_date(today()) </w:t>
+        <w:t xml:space="preserve">format_date(today()) </w:t>
       </w:r>
       <w:r>
         <w:rPr>
@@ -212,13 +190,8 @@
         <w:tab/>
         <w:t xml:space="preserve">Present: </w:t>
       </w:r>
-      <w:proofErr w:type="gramStart"/>
-      <w:r>
-        <w:t>{{ shareholder</w:t>
-      </w:r>
-      <w:proofErr w:type="gramEnd"/>
-      <w:r>
-        <w:t xml:space="preserve"> }} </w:t>
+      <w:r>
+        <w:t xml:space="preserve">{{ shareholder }} </w:t>
       </w:r>
     </w:p>
     <w:p>
@@ -252,7 +225,6 @@
         <w:t xml:space="preserve">Quorum </w:t>
       </w:r>
       <w:proofErr w:type="spellStart"/>
-      <w:proofErr w:type="gramStart"/>
       <w:r>
         <w:rPr>
           <w:lang w:val="it-IT"/>
@@ -267,11 +239,7 @@
         <w:t>?</w:t>
       </w:r>
       <w:r>
-        <w:t>:</w:t>
-      </w:r>
-      <w:proofErr w:type="gramEnd"/>
-      <w:r>
-        <w:t xml:space="preserve"> Yes </w:t>
+        <w:t xml:space="preserve">: Yes </w:t>
       </w:r>
     </w:p>
     <w:p>
@@ -326,7 +294,6 @@
       <w:r>
         <w:t xml:space="preserve">Meeting called to order at 10am by Director and Shareholder </w:t>
       </w:r>
-      <w:proofErr w:type="gramStart"/>
       <w:r>
         <w:rPr>
           <w:rFonts w:eastAsia="Times New Roman"/>
@@ -339,15 +306,7 @@
           <w:rFonts w:eastAsia="Times New Roman"/>
           <w:bCs/>
         </w:rPr>
-        <w:t>capitalize</w:t>
-      </w:r>
-      <w:proofErr w:type="gramEnd"/>
-      <w:r>
-        <w:rPr>
-          <w:rFonts w:eastAsia="Times New Roman"/>
-          <w:bCs/>
-        </w:rPr>
-        <w:t>(shareholder[0]</w:t>
+        <w:t>capitalize(shareholder[0]</w:t>
       </w:r>
       <w:r>
         <w:rPr>
@@ -382,7 +341,6 @@
           <w:numId w:val="1"/>
         </w:numPr>
       </w:pPr>
-      <w:proofErr w:type="gramStart"/>
       <w:r>
         <w:rPr>
           <w:rFonts w:eastAsia="Times New Roman"/>
@@ -395,15 +353,7 @@
           <w:rFonts w:eastAsia="Times New Roman"/>
           <w:bCs/>
         </w:rPr>
-        <w:t>capitalize</w:t>
-      </w:r>
-      <w:proofErr w:type="gramEnd"/>
-      <w:r>
-        <w:rPr>
-          <w:rFonts w:eastAsia="Times New Roman"/>
-          <w:bCs/>
-        </w:rPr>
-        <w:t>(shareholder[0]</w:t>
+        <w:t>capitalize(shareholder[0]</w:t>
       </w:r>
       <w:r>
         <w:rPr>
@@ -442,18 +392,10 @@
         <w:t xml:space="preserve">{%p </w:t>
       </w:r>
       <w:r>
-        <w:t xml:space="preserve">if </w:t>
-      </w:r>
-      <w:proofErr w:type="gramStart"/>
-      <w:r>
-        <w:t>shareholder</w:t>
-      </w:r>
-      <w:r>
-        <w:t>[</w:t>
-      </w:r>
-      <w:proofErr w:type="gramEnd"/>
-      <w:r>
-        <w:t>1:]</w:t>
+        <w:t>if shareholder</w:t>
+      </w:r>
+      <w:r>
+        <w:t>[1:]</w:t>
       </w:r>
       <w:r>
         <w:t xml:space="preserve"> %}</w:t>
@@ -467,7 +409,6 @@
           <w:numId w:val="1"/>
         </w:numPr>
       </w:pPr>
-      <w:proofErr w:type="gramStart"/>
       <w:r>
         <w:rPr>
           <w:rFonts w:eastAsia="Times New Roman"/>
@@ -480,15 +421,7 @@
           <w:rFonts w:eastAsia="Times New Roman"/>
           <w:bCs/>
         </w:rPr>
-        <w:t>capitalize</w:t>
-      </w:r>
-      <w:proofErr w:type="gramEnd"/>
-      <w:r>
-        <w:rPr>
-          <w:rFonts w:eastAsia="Times New Roman"/>
-          <w:bCs/>
-        </w:rPr>
-        <w:t>(shareholder[1]</w:t>
+        <w:t>capitalize(shareholder[1]</w:t>
       </w:r>
       <w:r>
         <w:rPr>
@@ -549,7 +482,6 @@
       <w:r>
         <w:t xml:space="preserve">Chairperson, </w:t>
       </w:r>
-      <w:proofErr w:type="gramStart"/>
       <w:r>
         <w:rPr>
           <w:rFonts w:eastAsia="Times New Roman"/>
@@ -562,15 +494,7 @@
           <w:rFonts w:eastAsia="Times New Roman"/>
           <w:bCs/>
         </w:rPr>
-        <w:t>capitalize</w:t>
-      </w:r>
-      <w:proofErr w:type="gramEnd"/>
-      <w:r>
-        <w:rPr>
-          <w:rFonts w:eastAsia="Times New Roman"/>
-          <w:bCs/>
-        </w:rPr>
-        <w:t>(shareholder[0]</w:t>
+        <w:t>capitalize(shareholder[0]</w:t>
       </w:r>
       <w:r>
         <w:rPr>
@@ -622,7 +546,6 @@
       <w:r>
         <w:t xml:space="preserve">MOTION by </w:t>
       </w:r>
-      <w:proofErr w:type="gramStart"/>
       <w:r>
         <w:rPr>
           <w:rFonts w:eastAsia="Times New Roman"/>
@@ -635,15 +558,7 @@
           <w:rFonts w:eastAsia="Times New Roman"/>
           <w:bCs/>
         </w:rPr>
-        <w:t>capitalize</w:t>
-      </w:r>
-      <w:proofErr w:type="gramEnd"/>
-      <w:r>
-        <w:rPr>
-          <w:rFonts w:eastAsia="Times New Roman"/>
-          <w:bCs/>
-        </w:rPr>
-        <w:t>(shareholder[0]</w:t>
+        <w:t>capitalize(shareholder[0]</w:t>
       </w:r>
       <w:r>
         <w:rPr>
@@ -681,7 +596,6 @@
       <w:r>
         <w:t xml:space="preserve">MOTION by </w:t>
       </w:r>
-      <w:proofErr w:type="gramStart"/>
       <w:r>
         <w:rPr>
           <w:rFonts w:eastAsia="Times New Roman"/>
@@ -694,15 +608,7 @@
           <w:rFonts w:eastAsia="Times New Roman"/>
           <w:bCs/>
         </w:rPr>
-        <w:t>capitalize</w:t>
-      </w:r>
-      <w:proofErr w:type="gramEnd"/>
-      <w:r>
-        <w:rPr>
-          <w:rFonts w:eastAsia="Times New Roman"/>
-          <w:bCs/>
-        </w:rPr>
-        <w:t>(shareholder[0]</w:t>
+        <w:t>capitalize(shareholder[0]</w:t>
       </w:r>
       <w:r>
         <w:rPr>
@@ -726,15 +632,7 @@
         <w:t>}}</w:t>
       </w:r>
       <w:r>
-        <w:t xml:space="preserve"> to approve and adopt the Shareholders Ledger as drafted and attached. The </w:t>
-      </w:r>
-      <w:proofErr w:type="gramStart"/>
-      <w:r>
-        <w:t>Shareholders</w:t>
-      </w:r>
-      <w:proofErr w:type="gramEnd"/>
-      <w:r>
-        <w:t xml:space="preserve"> Ledger has been read by the Members. Passed.</w:t>
+        <w:t xml:space="preserve"> to approve and adopt the Shareholders Ledger as drafted and attached. The Shareholders Ledger has been read by the Members. Passed.</w:t>
       </w:r>
     </w:p>
     <w:p>
@@ -771,7 +669,6 @@
       <w:r>
         <w:t xml:space="preserve"> MOTION by </w:t>
       </w:r>
-      <w:proofErr w:type="gramStart"/>
       <w:r>
         <w:rPr>
           <w:rFonts w:eastAsia="Times New Roman"/>
@@ -784,15 +681,7 @@
           <w:rFonts w:eastAsia="Times New Roman"/>
           <w:bCs/>
         </w:rPr>
-        <w:t>capitalize</w:t>
-      </w:r>
-      <w:proofErr w:type="gramEnd"/>
-      <w:r>
-        <w:rPr>
-          <w:rFonts w:eastAsia="Times New Roman"/>
-          <w:bCs/>
-        </w:rPr>
-        <w:t>(shareholder[0]</w:t>
+        <w:t>capitalize(shareholder[0]</w:t>
       </w:r>
       <w:r>
         <w:rPr>
@@ -828,17 +717,12 @@
       <w:r>
         <w:t>$</w:t>
       </w:r>
-      <w:proofErr w:type="gramStart"/>
       <w:r>
         <w:t xml:space="preserve">{{ </w:t>
       </w:r>
       <w:proofErr w:type="spellStart"/>
       <w:r>
-        <w:t>reimbursement</w:t>
-      </w:r>
-      <w:proofErr w:type="gramEnd"/>
-      <w:r>
-        <w:t>_amount</w:t>
+        <w:t>reimbursement_amount</w:t>
       </w:r>
       <w:proofErr w:type="spellEnd"/>
       <w:r>
@@ -985,16 +869,11 @@
       <w:r>
         <w:t xml:space="preserve">if </w:t>
       </w:r>
-      <w:proofErr w:type="gramStart"/>
       <w:r>
         <w:t>shareholder</w:t>
       </w:r>
       <w:r>
-        <w:t>[</w:t>
-      </w:r>
-      <w:proofErr w:type="gramEnd"/>
-      <w:r>
-        <w:t>1:]</w:t>
+        <w:t>[1:]</w:t>
       </w:r>
       <w:r>
         <w:t xml:space="preserve"> %}</w:t>
@@ -1007,7 +886,6 @@
       <w:r>
         <w:t xml:space="preserve">Minutes submitted by Secretary, </w:t>
       </w:r>
-      <w:proofErr w:type="gramStart"/>
       <w:r>
         <w:rPr>
           <w:rFonts w:eastAsia="Times New Roman"/>
@@ -1020,15 +898,7 @@
           <w:rFonts w:eastAsia="Times New Roman"/>
           <w:bCs/>
         </w:rPr>
-        <w:t>capitalize</w:t>
-      </w:r>
-      <w:proofErr w:type="gramEnd"/>
-      <w:r>
-        <w:rPr>
-          <w:rFonts w:eastAsia="Times New Roman"/>
-          <w:bCs/>
-        </w:rPr>
-        <w:t>(shareholder[1]</w:t>
+        <w:t>capitalize(shareholder[1]</w:t>
       </w:r>
       <w:r>
         <w:rPr>
@@ -1198,25 +1068,7 @@
                 <w:bCs/>
                 <w:lang w:val="en-US"/>
               </w:rPr>
-              <w:t xml:space="preserve">{%p if </w:t>
-            </w:r>
-            <w:proofErr w:type="gramStart"/>
-            <w:r>
-              <w:rPr>
-                <w:rFonts w:ascii="Times New Roman" w:hAnsi="Times New Roman" w:cs="Times New Roman"/>
-                <w:bCs/>
-                <w:lang w:val="en-US"/>
-              </w:rPr>
-              <w:t>shareholder[</w:t>
-            </w:r>
-            <w:proofErr w:type="gramEnd"/>
-            <w:r>
-              <w:rPr>
-                <w:rFonts w:ascii="Times New Roman" w:hAnsi="Times New Roman" w:cs="Times New Roman"/>
-                <w:bCs/>
-                <w:lang w:val="en-US"/>
-              </w:rPr>
-              <w:t>1:] %}</w:t>
+              <w:t>{%p if shareholder[1:] %}</w:t>
             </w:r>
           </w:p>
           <w:p>
@@ -1227,21 +1079,12 @@
                 <w:bCs/>
               </w:rPr>
             </w:pPr>
-            <w:proofErr w:type="gramStart"/>
             <w:r>
               <w:rPr>
                 <w:rFonts w:ascii="Times New Roman" w:hAnsi="Times New Roman" w:cs="Times New Roman"/>
                 <w:bCs/>
               </w:rPr>
-              <w:t>{{ capitalize</w:t>
-            </w:r>
-            <w:proofErr w:type="gramEnd"/>
-            <w:r>
-              <w:rPr>
-                <w:rFonts w:ascii="Times New Roman" w:hAnsi="Times New Roman" w:cs="Times New Roman"/>
-                <w:bCs/>
-              </w:rPr>
-              <w:t>(shareholder[1].name) }}</w:t>
+              <w:t>{{ capitalize(shareholder[1].name) }}</w:t>
             </w:r>
           </w:p>
           <w:p>
@@ -1326,8 +1169,8 @@
             <w:pPr>
               <w:jc w:val="center"/>
               <w:rPr>
-                <w:rFonts w:ascii="Times New Roman" w:eastAsia="Brush Script MT" w:hAnsi="Times New Roman" w:cs="Times New Roman"/>
-                <w:lang w:val="en-US"/>
+                <w:rFonts w:ascii="Times New Roman" w:eastAsia="Times New Roman" w:hAnsi="Times New Roman"/>
+                <w:i/>
               </w:rPr>
             </w:pPr>
             <w:r>
@@ -1336,13 +1179,6 @@
                 <w:lang w:val="en-US"/>
               </w:rPr>
               <w:t>Shareholder and Director</w:t>
-            </w:r>
-            <w:r>
-              <w:rPr>
-                <w:rFonts w:ascii="Times New Roman" w:eastAsia="Brush Script MT" w:hAnsi="Times New Roman" w:cs="Times New Roman"/>
-                <w:lang w:val="en-US"/>
-              </w:rPr>
-              <w:t>,</w:t>
             </w:r>
           </w:p>
           <w:p>
@@ -1354,13 +1190,6 @@
                 <w:i/>
               </w:rPr>
             </w:pPr>
-            <w:r>
-              <w:rPr>
-                <w:rFonts w:ascii="Times New Roman" w:eastAsia="Brush Script MT" w:hAnsi="Times New Roman" w:cs="Times New Roman"/>
-                <w:lang w:val="en-US"/>
-              </w:rPr>
-              <w:t>Chairperson of the Meeting</w:t>
-            </w:r>
           </w:p>
         </w:tc>
         <w:tc>
@@ -1389,21 +1218,12 @@
                 <w:bCs/>
               </w:rPr>
             </w:pPr>
-            <w:proofErr w:type="gramStart"/>
             <w:r>
               <w:rPr>
                 <w:rFonts w:ascii="Times New Roman" w:hAnsi="Times New Roman" w:cs="Times New Roman"/>
                 <w:bCs/>
               </w:rPr>
-              <w:t>{{ capitalize</w:t>
-            </w:r>
-            <w:proofErr w:type="gramEnd"/>
-            <w:r>
-              <w:rPr>
-                <w:rFonts w:ascii="Times New Roman" w:hAnsi="Times New Roman" w:cs="Times New Roman"/>
-                <w:bCs/>
-              </w:rPr>
-              <w:t>(shareholder[0].name) }}</w:t>
+              <w:t>{{ capitalize(shareholder[0].name) }}</w:t>
             </w:r>
           </w:p>
           <w:p>
@@ -1419,7 +1239,7 @@
                 <w:rFonts w:ascii="Times New Roman" w:eastAsia="Brush Script MT" w:hAnsi="Times New Roman" w:cs="Times New Roman"/>
                 <w:lang w:val="en-US"/>
               </w:rPr>
-              <w:t>Shareholder and Director,</w:t>
+              <w:t>Shareholder and Director</w:t>
             </w:r>
           </w:p>
           <w:p>
@@ -1430,13 +1250,6 @@
                 <w:lang w:val="en-US"/>
               </w:rPr>
             </w:pPr>
-            <w:r>
-              <w:rPr>
-                <w:rFonts w:ascii="Times New Roman" w:eastAsia="Brush Script MT" w:hAnsi="Times New Roman" w:cs="Times New Roman"/>
-                <w:lang w:val="en-US"/>
-              </w:rPr>
-              <w:t>Chairperson of the Meeting</w:t>
-            </w:r>
           </w:p>
         </w:tc>
       </w:tr>
@@ -1512,35 +1325,7 @@
           <w:rFonts w:cs="Times New Roman"/>
           <w:lang w:val="en-CA"/>
         </w:rPr>
-        <w:t xml:space="preserve">{%p for </w:t>
-      </w:r>
-      <w:r>
-        <w:rPr>
-          <w:rFonts w:cs="Times New Roman"/>
-          <w:lang w:val="en-CA"/>
-        </w:rPr>
-        <w:t>reimbursement</w:t>
-      </w:r>
-      <w:r>
-        <w:rPr>
-          <w:rFonts w:cs="Times New Roman"/>
-          <w:lang w:val="en-CA"/>
-        </w:rPr>
-        <w:t xml:space="preserve"> in reimbursement</w:t>
-      </w:r>
-      <w:r>
-        <w:rPr>
-          <w:rFonts w:cs="Times New Roman"/>
-          <w:lang w:val="en-CA"/>
-        </w:rPr>
-        <w:t xml:space="preserve"> </w:t>
-      </w:r>
-      <w:r>
-        <w:rPr>
-          <w:rFonts w:cs="Times New Roman"/>
-          <w:lang w:val="en-CA"/>
-        </w:rPr>
-        <w:t>%}</w:t>
+        <w:t>{%p for reimbursement in reimbursement %}</w:t>
       </w:r>
     </w:p>
     <w:tbl>
@@ -1566,7 +1351,6 @@
                 <w:rFonts w:ascii="Times New Roman" w:eastAsia="Arial Unicode MS" w:hAnsi="Times New Roman" w:cs="Times New Roman"/>
               </w:rPr>
             </w:pPr>
-            <w:proofErr w:type="gramStart"/>
             <w:r>
               <w:rPr>
                 <w:rFonts w:ascii="Times New Roman" w:eastAsia="Arial Unicode MS" w:hAnsi="Times New Roman" w:cs="Times New Roman"/>
@@ -1578,15 +1362,8 @@
               <w:rPr>
                 <w:rFonts w:ascii="Times New Roman" w:hAnsi="Times New Roman" w:cs="Times New Roman"/>
               </w:rPr>
-              <w:t>reimbursemen</w:t>
+              <w:t>reimbursement</w:t>
             </w:r>
-            <w:r>
-              <w:rPr>
-                <w:rFonts w:ascii="Times New Roman" w:hAnsi="Times New Roman" w:cs="Times New Roman"/>
-              </w:rPr>
-              <w:t>t</w:t>
-            </w:r>
-            <w:proofErr w:type="gramEnd"/>
             <w:r>
               <w:rPr>
                 <w:rFonts w:ascii="Times New Roman" w:eastAsia="Arial Unicode MS" w:hAnsi="Times New Roman" w:cs="Times New Roman"/>
@@ -1614,19 +1391,11 @@
                 <w:rFonts w:ascii="Times New Roman" w:eastAsia="Arial Unicode MS" w:hAnsi="Times New Roman" w:cs="Times New Roman"/>
               </w:rPr>
             </w:pPr>
-            <w:proofErr w:type="gramStart"/>
             <w:r>
               <w:rPr>
                 <w:rFonts w:ascii="Times New Roman" w:eastAsia="Arial Unicode MS" w:hAnsi="Times New Roman" w:cs="Times New Roman"/>
               </w:rPr>
-              <w:t>{{ currency</w:t>
-            </w:r>
-            <w:proofErr w:type="gramEnd"/>
-            <w:r>
-              <w:rPr>
-                <w:rFonts w:ascii="Times New Roman" w:eastAsia="Arial Unicode MS" w:hAnsi="Times New Roman" w:cs="Times New Roman"/>
-              </w:rPr>
-              <w:t>(</w:t>
+              <w:t>{{ currency(</w:t>
             </w:r>
             <w:proofErr w:type="spellStart"/>
             <w:r>
@@ -2564,6 +2333,7 @@
   <w:style w:type="character" w:default="1" w:styleId="DefaultParagraphFont">
     <w:name w:val="Default Paragraph Font"/>
     <w:uiPriority w:val="1"/>
+    <w:semiHidden/>
     <w:unhideWhenUsed/>
   </w:style>
   <w:style w:type="table" w:default="1" w:styleId="TableNormal">

</xml_diff>

<commit_message>
Clarify authorized vs issued shares
</commit_message>
<xml_diff>
--- a/docassemble/IncorpForm/data/templates/first_meeting_minutes.docx
+++ b/docassemble/IncorpForm/data/templates/first_meeting_minutes.docx
@@ -13,6 +13,7 @@
           <w:u w:val="single"/>
         </w:rPr>
       </w:pPr>
+      <w:proofErr w:type="gramStart"/>
       <w:r>
         <w:rPr>
           <w:b/>
@@ -29,8 +30,9 @@
           <w:caps/>
           <w:u w:val="single"/>
         </w:rPr>
-        <w:t>filing_entity</w:t>
-      </w:r>
+        <w:t>filing</w:t>
+      </w:r>
+      <w:proofErr w:type="gramEnd"/>
       <w:r>
         <w:rPr>
           <w:b/>
@@ -38,7 +40,7 @@
           <w:caps/>
           <w:u w:val="single"/>
         </w:rPr>
-        <w:t xml:space="preserve"> </w:t>
+        <w:t>_entity</w:t>
       </w:r>
       <w:r>
         <w:rPr>
@@ -47,29 +49,29 @@
           <w:caps/>
           <w:u w:val="single"/>
         </w:rPr>
-        <w:t>}}</w:t>
-      </w:r>
-    </w:p>
-    <w:p>
-      <w:pPr>
-        <w:pStyle w:val="Body"/>
-        <w:jc w:val="center"/>
+        <w:t xml:space="preserve"> </w:t>
+      </w:r>
+      <w:r>
         <w:rPr>
           <w:b/>
           <w:bCs/>
           <w:caps/>
           <w:u w:val="single"/>
         </w:rPr>
-      </w:pPr>
-      <w:r>
+        <w:t>}}</w:t>
+      </w:r>
+    </w:p>
+    <w:p>
+      <w:pPr>
+        <w:pStyle w:val="Body"/>
+        <w:jc w:val="center"/>
         <w:rPr>
           <w:b/>
           <w:bCs/>
           <w:caps/>
           <w:u w:val="single"/>
         </w:rPr>
-        <w:t xml:space="preserve">first Meeting Minutes: </w:t>
-      </w:r>
+      </w:pPr>
       <w:r>
         <w:rPr>
           <w:b/>
@@ -77,8 +79,9 @@
           <w:caps/>
           <w:u w:val="single"/>
         </w:rPr>
-        <w:t xml:space="preserve">{{ </w:t>
-      </w:r>
+        <w:t xml:space="preserve">first Meeting Minutes: </w:t>
+      </w:r>
+      <w:proofErr w:type="gramStart"/>
       <w:r>
         <w:rPr>
           <w:b/>
@@ -86,7 +89,26 @@
           <w:caps/>
           <w:u w:val="single"/>
         </w:rPr>
-        <w:t xml:space="preserve">format_date(today()) </w:t>
+        <w:t xml:space="preserve">{{ </w:t>
+      </w:r>
+      <w:r>
+        <w:rPr>
+          <w:b/>
+          <w:bCs/>
+          <w:caps/>
+          <w:u w:val="single"/>
+        </w:rPr>
+        <w:t>format</w:t>
+      </w:r>
+      <w:proofErr w:type="gramEnd"/>
+      <w:r>
+        <w:rPr>
+          <w:b/>
+          <w:bCs/>
+          <w:caps/>
+          <w:u w:val="single"/>
+        </w:rPr>
+        <w:t xml:space="preserve">_date(today()) </w:t>
       </w:r>
       <w:r>
         <w:rPr>
@@ -145,6 +167,7 @@
         </w:rPr>
         <w:t>[0].</w:t>
       </w:r>
+      <w:proofErr w:type="spellStart"/>
       <w:r>
         <w:rPr>
           <w:b/>
@@ -153,6 +176,73 @@
         </w:rPr>
         <w:t>address</w:t>
       </w:r>
+      <w:r>
+        <w:rPr>
+          <w:b/>
+          <w:bCs/>
+          <w:u w:val="single"/>
+        </w:rPr>
+        <w:t>.city</w:t>
+      </w:r>
+      <w:proofErr w:type="spellEnd"/>
+      <w:r>
+        <w:rPr>
+          <w:b/>
+          <w:bCs/>
+          <w:u w:val="single"/>
+        </w:rPr>
+        <w:t xml:space="preserve"> }}</w:t>
+      </w:r>
+      <w:r>
+        <w:rPr>
+          <w:b/>
+          <w:bCs/>
+          <w:u w:val="single"/>
+        </w:rPr>
+        <w:t xml:space="preserve">, </w:t>
+      </w:r>
+      <w:r>
+        <w:rPr>
+          <w:b/>
+          <w:bCs/>
+          <w:u w:val="single"/>
+        </w:rPr>
+        <w:t>{{</w:t>
+      </w:r>
+      <w:r>
+        <w:rPr>
+          <w:b/>
+          <w:bCs/>
+          <w:u w:val="single"/>
+        </w:rPr>
+        <w:t xml:space="preserve"> shareholder</w:t>
+      </w:r>
+      <w:r>
+        <w:rPr>
+          <w:b/>
+          <w:bCs/>
+          <w:u w:val="single"/>
+        </w:rPr>
+        <w:t>[0].</w:t>
+      </w:r>
+      <w:proofErr w:type="spellStart"/>
+      <w:r>
+        <w:rPr>
+          <w:b/>
+          <w:bCs/>
+          <w:u w:val="single"/>
+        </w:rPr>
+        <w:t>address.</w:t>
+      </w:r>
+      <w:r>
+        <w:rPr>
+          <w:b/>
+          <w:bCs/>
+          <w:u w:val="single"/>
+        </w:rPr>
+        <w:t>state</w:t>
+      </w:r>
+      <w:proofErr w:type="spellEnd"/>
       <w:r>
         <w:rPr>
           <w:b/>
@@ -190,8 +280,13 @@
         <w:tab/>
         <w:t xml:space="preserve">Present: </w:t>
       </w:r>
-      <w:r>
-        <w:t xml:space="preserve">{{ shareholder }} </w:t>
+      <w:proofErr w:type="gramStart"/>
+      <w:r>
+        <w:t>{{ shareholder</w:t>
+      </w:r>
+      <w:proofErr w:type="gramEnd"/>
+      <w:r>
+        <w:t xml:space="preserve"> }} </w:t>
       </w:r>
     </w:p>
     <w:p>
@@ -225,6 +320,7 @@
         <w:t xml:space="preserve">Quorum </w:t>
       </w:r>
       <w:proofErr w:type="spellStart"/>
+      <w:proofErr w:type="gramStart"/>
       <w:r>
         <w:rPr>
           <w:lang w:val="it-IT"/>
@@ -239,7 +335,11 @@
         <w:t>?</w:t>
       </w:r>
       <w:r>
-        <w:t xml:space="preserve">: Yes </w:t>
+        <w:t>:</w:t>
+      </w:r>
+      <w:proofErr w:type="gramEnd"/>
+      <w:r>
+        <w:t xml:space="preserve"> Yes </w:t>
       </w:r>
     </w:p>
     <w:p>
@@ -294,6 +394,7 @@
       <w:r>
         <w:t xml:space="preserve">Meeting called to order at 10am by Director and Shareholder </w:t>
       </w:r>
+      <w:proofErr w:type="gramStart"/>
       <w:r>
         <w:rPr>
           <w:rFonts w:eastAsia="Times New Roman"/>
@@ -306,7 +407,15 @@
           <w:rFonts w:eastAsia="Times New Roman"/>
           <w:bCs/>
         </w:rPr>
-        <w:t>capitalize(shareholder[0]</w:t>
+        <w:t>capitalize</w:t>
+      </w:r>
+      <w:proofErr w:type="gramEnd"/>
+      <w:r>
+        <w:rPr>
+          <w:rFonts w:eastAsia="Times New Roman"/>
+          <w:bCs/>
+        </w:rPr>
+        <w:t>(shareholder[0]</w:t>
       </w:r>
       <w:r>
         <w:rPr>
@@ -341,6 +450,7 @@
           <w:numId w:val="1"/>
         </w:numPr>
       </w:pPr>
+      <w:proofErr w:type="gramStart"/>
       <w:r>
         <w:rPr>
           <w:rFonts w:eastAsia="Times New Roman"/>
@@ -353,7 +463,15 @@
           <w:rFonts w:eastAsia="Times New Roman"/>
           <w:bCs/>
         </w:rPr>
-        <w:t>capitalize(shareholder[0]</w:t>
+        <w:t>capitalize</w:t>
+      </w:r>
+      <w:proofErr w:type="gramEnd"/>
+      <w:r>
+        <w:rPr>
+          <w:rFonts w:eastAsia="Times New Roman"/>
+          <w:bCs/>
+        </w:rPr>
+        <w:t>(shareholder[0]</w:t>
       </w:r>
       <w:r>
         <w:rPr>
@@ -392,10 +510,18 @@
         <w:t xml:space="preserve">{%p </w:t>
       </w:r>
       <w:r>
-        <w:t>if shareholder</w:t>
-      </w:r>
-      <w:r>
-        <w:t>[1:]</w:t>
+        <w:t xml:space="preserve">if </w:t>
+      </w:r>
+      <w:proofErr w:type="gramStart"/>
+      <w:r>
+        <w:t>shareholder</w:t>
+      </w:r>
+      <w:r>
+        <w:t>[</w:t>
+      </w:r>
+      <w:proofErr w:type="gramEnd"/>
+      <w:r>
+        <w:t>1:]</w:t>
       </w:r>
       <w:r>
         <w:t xml:space="preserve"> %}</w:t>
@@ -409,6 +535,7 @@
           <w:numId w:val="1"/>
         </w:numPr>
       </w:pPr>
+      <w:proofErr w:type="gramStart"/>
       <w:r>
         <w:rPr>
           <w:rFonts w:eastAsia="Times New Roman"/>
@@ -421,7 +548,15 @@
           <w:rFonts w:eastAsia="Times New Roman"/>
           <w:bCs/>
         </w:rPr>
-        <w:t>capitalize(shareholder[1]</w:t>
+        <w:t>capitalize</w:t>
+      </w:r>
+      <w:proofErr w:type="gramEnd"/>
+      <w:r>
+        <w:rPr>
+          <w:rFonts w:eastAsia="Times New Roman"/>
+          <w:bCs/>
+        </w:rPr>
+        <w:t>(shareholder[1]</w:t>
       </w:r>
       <w:r>
         <w:rPr>
@@ -482,6 +617,7 @@
       <w:r>
         <w:t xml:space="preserve">Chairperson, </w:t>
       </w:r>
+      <w:proofErr w:type="gramStart"/>
       <w:r>
         <w:rPr>
           <w:rFonts w:eastAsia="Times New Roman"/>
@@ -494,7 +630,15 @@
           <w:rFonts w:eastAsia="Times New Roman"/>
           <w:bCs/>
         </w:rPr>
-        <w:t>capitalize(shareholder[0]</w:t>
+        <w:t>capitalize</w:t>
+      </w:r>
+      <w:proofErr w:type="gramEnd"/>
+      <w:r>
+        <w:rPr>
+          <w:rFonts w:eastAsia="Times New Roman"/>
+          <w:bCs/>
+        </w:rPr>
+        <w:t>(shareholder[0]</w:t>
       </w:r>
       <w:r>
         <w:rPr>
@@ -546,6 +690,7 @@
       <w:r>
         <w:t xml:space="preserve">MOTION by </w:t>
       </w:r>
+      <w:proofErr w:type="gramStart"/>
       <w:r>
         <w:rPr>
           <w:rFonts w:eastAsia="Times New Roman"/>
@@ -558,7 +703,15 @@
           <w:rFonts w:eastAsia="Times New Roman"/>
           <w:bCs/>
         </w:rPr>
-        <w:t>capitalize(shareholder[0]</w:t>
+        <w:t>capitalize</w:t>
+      </w:r>
+      <w:proofErr w:type="gramEnd"/>
+      <w:r>
+        <w:rPr>
+          <w:rFonts w:eastAsia="Times New Roman"/>
+          <w:bCs/>
+        </w:rPr>
+        <w:t>(shareholder[0]</w:t>
       </w:r>
       <w:r>
         <w:rPr>
@@ -596,6 +749,7 @@
       <w:r>
         <w:t xml:space="preserve">MOTION by </w:t>
       </w:r>
+      <w:proofErr w:type="gramStart"/>
       <w:r>
         <w:rPr>
           <w:rFonts w:eastAsia="Times New Roman"/>
@@ -608,7 +762,15 @@
           <w:rFonts w:eastAsia="Times New Roman"/>
           <w:bCs/>
         </w:rPr>
-        <w:t>capitalize(shareholder[0]</w:t>
+        <w:t>capitalize</w:t>
+      </w:r>
+      <w:proofErr w:type="gramEnd"/>
+      <w:r>
+        <w:rPr>
+          <w:rFonts w:eastAsia="Times New Roman"/>
+          <w:bCs/>
+        </w:rPr>
+        <w:t>(shareholder[0]</w:t>
       </w:r>
       <w:r>
         <w:rPr>
@@ -632,7 +794,15 @@
         <w:t>}}</w:t>
       </w:r>
       <w:r>
-        <w:t xml:space="preserve"> to approve and adopt the Shareholders Ledger as drafted and attached. The Shareholders Ledger has been read by the Members. Passed.</w:t>
+        <w:t xml:space="preserve"> to approve and adopt the Shareholders Ledger as drafted and attached. The </w:t>
+      </w:r>
+      <w:proofErr w:type="gramStart"/>
+      <w:r>
+        <w:t>Shareholders</w:t>
+      </w:r>
+      <w:proofErr w:type="gramEnd"/>
+      <w:r>
+        <w:t xml:space="preserve"> Ledger has been read by the Members. Passed.</w:t>
       </w:r>
     </w:p>
     <w:p>
@@ -669,6 +839,7 @@
       <w:r>
         <w:t xml:space="preserve"> MOTION by </w:t>
       </w:r>
+      <w:proofErr w:type="gramStart"/>
       <w:r>
         <w:rPr>
           <w:rFonts w:eastAsia="Times New Roman"/>
@@ -681,7 +852,15 @@
           <w:rFonts w:eastAsia="Times New Roman"/>
           <w:bCs/>
         </w:rPr>
-        <w:t>capitalize(shareholder[0]</w:t>
+        <w:t>capitalize</w:t>
+      </w:r>
+      <w:proofErr w:type="gramEnd"/>
+      <w:r>
+        <w:rPr>
+          <w:rFonts w:eastAsia="Times New Roman"/>
+          <w:bCs/>
+        </w:rPr>
+        <w:t>(shareholder[0]</w:t>
       </w:r>
       <w:r>
         <w:rPr>
@@ -717,12 +896,17 @@
       <w:r>
         <w:t>$</w:t>
       </w:r>
+      <w:proofErr w:type="gramStart"/>
       <w:r>
         <w:t xml:space="preserve">{{ </w:t>
       </w:r>
       <w:proofErr w:type="spellStart"/>
       <w:r>
-        <w:t>reimbursement_amount</w:t>
+        <w:t>reimbursement</w:t>
+      </w:r>
+      <w:proofErr w:type="gramEnd"/>
+      <w:r>
+        <w:t>_amount</w:t>
       </w:r>
       <w:proofErr w:type="spellEnd"/>
       <w:r>
@@ -869,11 +1053,16 @@
       <w:r>
         <w:t xml:space="preserve">if </w:t>
       </w:r>
+      <w:proofErr w:type="gramStart"/>
       <w:r>
         <w:t>shareholder</w:t>
       </w:r>
       <w:r>
-        <w:t>[1:]</w:t>
+        <w:t>[</w:t>
+      </w:r>
+      <w:proofErr w:type="gramEnd"/>
+      <w:r>
+        <w:t>1:]</w:t>
       </w:r>
       <w:r>
         <w:t xml:space="preserve"> %}</w:t>
@@ -886,6 +1075,7 @@
       <w:r>
         <w:t xml:space="preserve">Minutes submitted by Secretary, </w:t>
       </w:r>
+      <w:proofErr w:type="gramStart"/>
       <w:r>
         <w:rPr>
           <w:rFonts w:eastAsia="Times New Roman"/>
@@ -898,7 +1088,15 @@
           <w:rFonts w:eastAsia="Times New Roman"/>
           <w:bCs/>
         </w:rPr>
-        <w:t>capitalize(shareholder[1]</w:t>
+        <w:t>capitalize</w:t>
+      </w:r>
+      <w:proofErr w:type="gramEnd"/>
+      <w:r>
+        <w:rPr>
+          <w:rFonts w:eastAsia="Times New Roman"/>
+          <w:bCs/>
+        </w:rPr>
+        <w:t>(shareholder[1]</w:t>
       </w:r>
       <w:r>
         <w:rPr>
@@ -1025,6 +1223,7 @@
                 <w:lang w:val="en-US"/>
               </w:rPr>
             </w:pPr>
+            <w:proofErr w:type="gramStart"/>
             <w:r>
               <w:rPr>
                 <w:rFonts w:ascii="Times New Roman" w:eastAsia="Brush Script MT" w:hAnsi="Times New Roman" w:cs="Times New Roman"/>
@@ -1045,6 +1244,7 @@
               <w:t>showifdef</w:t>
             </w:r>
             <w:proofErr w:type="spellEnd"/>
+            <w:proofErr w:type="gramEnd"/>
             <w:r>
               <w:rPr>
                 <w:rFonts w:ascii="Times New Roman" w:eastAsia="Brush Script MT" w:hAnsi="Times New Roman" w:cs="Times New Roman"/>
@@ -1093,12 +1293,21 @@
                 <w:bCs/>
               </w:rPr>
             </w:pPr>
+            <w:proofErr w:type="gramStart"/>
             <w:r>
               <w:rPr>
                 <w:rFonts w:ascii="Times New Roman" w:hAnsi="Times New Roman" w:cs="Times New Roman"/>
                 <w:bCs/>
               </w:rPr>
-              <w:t>{{ capitalize(shareholder.name) }}</w:t>
+              <w:t>{{ capitalize</w:t>
+            </w:r>
+            <w:proofErr w:type="gramEnd"/>
+            <w:r>
+              <w:rPr>
+                <w:rFonts w:ascii="Times New Roman" w:hAnsi="Times New Roman" w:cs="Times New Roman"/>
+                <w:bCs/>
+              </w:rPr>
+              <w:t>(shareholder.name) }}</w:t>
             </w:r>
           </w:p>
           <w:p>
@@ -1274,6 +1483,7 @@
                 <w:rFonts w:ascii="Times New Roman" w:eastAsia="Arial Unicode MS" w:hAnsi="Times New Roman" w:cs="Times New Roman"/>
               </w:rPr>
             </w:pPr>
+            <w:proofErr w:type="gramStart"/>
             <w:r>
               <w:rPr>
                 <w:rFonts w:ascii="Times New Roman" w:eastAsia="Arial Unicode MS" w:hAnsi="Times New Roman" w:cs="Times New Roman"/>
@@ -1287,6 +1497,7 @@
               </w:rPr>
               <w:t>reimbursement</w:t>
             </w:r>
+            <w:proofErr w:type="gramEnd"/>
             <w:r>
               <w:rPr>
                 <w:rFonts w:ascii="Times New Roman" w:eastAsia="Arial Unicode MS" w:hAnsi="Times New Roman" w:cs="Times New Roman"/>
@@ -1314,11 +1525,19 @@
                 <w:rFonts w:ascii="Times New Roman" w:eastAsia="Arial Unicode MS" w:hAnsi="Times New Roman" w:cs="Times New Roman"/>
               </w:rPr>
             </w:pPr>
+            <w:proofErr w:type="gramStart"/>
             <w:r>
               <w:rPr>
                 <w:rFonts w:ascii="Times New Roman" w:eastAsia="Arial Unicode MS" w:hAnsi="Times New Roman" w:cs="Times New Roman"/>
               </w:rPr>
-              <w:t>{{ currency(</w:t>
+              <w:t>{{ currency</w:t>
+            </w:r>
+            <w:proofErr w:type="gramEnd"/>
+            <w:r>
+              <w:rPr>
+                <w:rFonts w:ascii="Times New Roman" w:eastAsia="Arial Unicode MS" w:hAnsi="Times New Roman" w:cs="Times New Roman"/>
+              </w:rPr>
+              <w:t>(</w:t>
             </w:r>
             <w:proofErr w:type="spellStart"/>
             <w:r>

</xml_diff>